<commit_message>
Refined planned schedule, added point "Deployment"
</commit_message>
<xml_diff>
--- a/Zielsetzung und Anforderungen.docx
+++ b/Zielsetzung und Anforderungen.docx
@@ -69,13 +69,7 @@
     </w:p>
     <w:p>
       <w:r>
-        <w:t xml:space="preserve">Teilweise gehen </w:t>
-      </w:r>
-      <w:r>
-        <w:t>Problemm</w:t>
-      </w:r>
-      <w:r>
-        <w:t xml:space="preserve">eldungen so an nicht zuständige Personen, bspw. </w:t>
+        <w:t xml:space="preserve">Teilweise gehen Problemmeldungen so an nicht zuständige Personen, bspw. </w:t>
       </w:r>
       <w:r>
         <w:t xml:space="preserve"> das DMS betreffende Meldungen </w:t>
@@ -457,7 +451,29 @@
         <w:t>geben müssen.</w:t>
       </w:r>
     </w:p>
-    <w:p/>
+    <w:p>
+      <w:r>
+        <w:br w:type="page"/>
+      </w:r>
+    </w:p>
+    <w:p>
+      <w:pPr>
+        <w:rPr>
+          <w:b/>
+          <w:u w:val="single"/>
+        </w:rPr>
+      </w:pPr>
+      <w:r>
+        <w:rPr>
+          <w:b/>
+          <w:u w:val="single"/>
+        </w:rPr>
+        <w:lastRenderedPageBreak/>
+        <w:t>Zeitplanung</w:t>
+      </w:r>
+      <w:bookmarkStart w:id="0" w:name="_GoBack"/>
+      <w:bookmarkEnd w:id="0"/>
+    </w:p>
     <w:tbl>
       <w:tblPr>
         <w:tblStyle w:val="MittleresRaster3-Akzent1"/>
@@ -1299,6 +1315,166 @@
               <w:rPr>
                 <w:sz w:val="24"/>
               </w:rPr>
+              <w:t>Inbetriebnahme</w:t>
+            </w:r>
+          </w:p>
+        </w:tc>
+      </w:tr>
+      <w:tr>
+        <w:tc>
+          <w:tcPr>
+            <w:cnfStyle w:val="001000000000" w:firstRow="0" w:lastRow="0" w:firstColumn="1" w:lastColumn="0" w:oddVBand="0" w:evenVBand="0" w:oddHBand="0" w:evenHBand="0" w:firstRowFirstColumn="0" w:firstRowLastColumn="0" w:lastRowFirstColumn="0" w:lastRowLastColumn="0"/>
+            <w:tcW w:w="3070" w:type="dxa"/>
+          </w:tcPr>
+          <w:p>
+            <w:pPr>
+              <w:pStyle w:val="Listenabsatz"/>
+              <w:numPr>
+                <w:ilvl w:val="0"/>
+                <w:numId w:val="8"/>
+              </w:numPr>
+              <w:ind w:left="284" w:hanging="284"/>
+            </w:pPr>
+            <w:r>
+              <w:t>[Serverinstallation (SysInt)]</w:t>
+            </w:r>
+          </w:p>
+        </w:tc>
+        <w:tc>
+          <w:tcPr>
+            <w:tcW w:w="3071" w:type="dxa"/>
+          </w:tcPr>
+          <w:p>
+            <w:pPr>
+              <w:cnfStyle w:val="000000000000" w:firstRow="0" w:lastRow="0" w:firstColumn="0" w:lastColumn="0" w:oddVBand="0" w:evenVBand="0" w:oddHBand="0" w:evenHBand="0" w:firstRowFirstColumn="0" w:firstRowLastColumn="0" w:lastRowFirstColumn="0" w:lastRowLastColumn="0"/>
+            </w:pPr>
+            <w:r>
+              <w:t>[?]</w:t>
+            </w:r>
+          </w:p>
+        </w:tc>
+        <w:tc>
+          <w:tcPr>
+            <w:tcW w:w="3071" w:type="dxa"/>
+          </w:tcPr>
+          <w:p>
+            <w:pPr>
+              <w:cnfStyle w:val="000000000000" w:firstRow="0" w:lastRow="0" w:firstColumn="0" w:lastColumn="0" w:oddVBand="0" w:evenVBand="0" w:oddHBand="0" w:evenHBand="0" w:firstRowFirstColumn="0" w:firstRowLastColumn="0" w:lastRowFirstColumn="0" w:lastRowLastColumn="0"/>
+            </w:pPr>
+          </w:p>
+        </w:tc>
+      </w:tr>
+      <w:tr>
+        <w:trPr>
+          <w:cnfStyle w:val="000000100000" w:firstRow="0" w:lastRow="0" w:firstColumn="0" w:lastColumn="0" w:oddVBand="0" w:evenVBand="0" w:oddHBand="1" w:evenHBand="0" w:firstRowFirstColumn="0" w:firstRowLastColumn="0" w:lastRowFirstColumn="0" w:lastRowLastColumn="0"/>
+        </w:trPr>
+        <w:tc>
+          <w:tcPr>
+            <w:cnfStyle w:val="001000000000" w:firstRow="0" w:lastRow="0" w:firstColumn="1" w:lastColumn="0" w:oddVBand="0" w:evenVBand="0" w:oddHBand="0" w:evenHBand="0" w:firstRowFirstColumn="0" w:firstRowLastColumn="0" w:lastRowFirstColumn="0" w:lastRowLastColumn="0"/>
+            <w:tcW w:w="3070" w:type="dxa"/>
+          </w:tcPr>
+          <w:p>
+            <w:pPr>
+              <w:pStyle w:val="Listenabsatz"/>
+              <w:numPr>
+                <w:ilvl w:val="0"/>
+                <w:numId w:val="8"/>
+              </w:numPr>
+              <w:ind w:left="284" w:hanging="284"/>
+            </w:pPr>
+            <w:r>
+              <w:t>Datenbankanbindung einrichten</w:t>
+            </w:r>
+          </w:p>
+        </w:tc>
+        <w:tc>
+          <w:tcPr>
+            <w:tcW w:w="3071" w:type="dxa"/>
+          </w:tcPr>
+          <w:p>
+            <w:pPr>
+              <w:cnfStyle w:val="000000100000" w:firstRow="0" w:lastRow="0" w:firstColumn="0" w:lastColumn="0" w:oddVBand="0" w:evenVBand="0" w:oddHBand="1" w:evenHBand="0" w:firstRowFirstColumn="0" w:firstRowLastColumn="0" w:lastRowFirstColumn="0" w:lastRowLastColumn="0"/>
+            </w:pPr>
+          </w:p>
+        </w:tc>
+        <w:tc>
+          <w:tcPr>
+            <w:tcW w:w="3071" w:type="dxa"/>
+          </w:tcPr>
+          <w:p>
+            <w:pPr>
+              <w:cnfStyle w:val="000000100000" w:firstRow="0" w:lastRow="0" w:firstColumn="0" w:lastColumn="0" w:oddVBand="0" w:evenVBand="0" w:oddHBand="1" w:evenHBand="0" w:firstRowFirstColumn="0" w:firstRowLastColumn="0" w:lastRowFirstColumn="0" w:lastRowLastColumn="0"/>
+            </w:pPr>
+          </w:p>
+        </w:tc>
+      </w:tr>
+      <w:tr>
+        <w:tc>
+          <w:tcPr>
+            <w:cnfStyle w:val="001000000000" w:firstRow="0" w:lastRow="0" w:firstColumn="1" w:lastColumn="0" w:oddVBand="0" w:evenVBand="0" w:oddHBand="0" w:evenHBand="0" w:firstRowFirstColumn="0" w:firstRowLastColumn="0" w:lastRowFirstColumn="0" w:lastRowLastColumn="0"/>
+            <w:tcW w:w="3070" w:type="dxa"/>
+          </w:tcPr>
+          <w:p>
+            <w:pPr>
+              <w:pStyle w:val="Listenabsatz"/>
+              <w:numPr>
+                <w:ilvl w:val="0"/>
+                <w:numId w:val="8"/>
+              </w:numPr>
+              <w:ind w:left="284" w:hanging="284"/>
+            </w:pPr>
+            <w:r>
+              <w:t>Zugriff</w:t>
+            </w:r>
+            <w:r>
+              <w:t xml:space="preserve"> inkl. Berechtigungen</w:t>
+            </w:r>
+            <w:r>
+              <w:t xml:space="preserve"> konfigurieren</w:t>
+            </w:r>
+          </w:p>
+        </w:tc>
+        <w:tc>
+          <w:tcPr>
+            <w:tcW w:w="3071" w:type="dxa"/>
+          </w:tcPr>
+          <w:p>
+            <w:pPr>
+              <w:cnfStyle w:val="000000000000" w:firstRow="0" w:lastRow="0" w:firstColumn="0" w:lastColumn="0" w:oddVBand="0" w:evenVBand="0" w:oddHBand="0" w:evenHBand="0" w:firstRowFirstColumn="0" w:firstRowLastColumn="0" w:lastRowFirstColumn="0" w:lastRowLastColumn="0"/>
+            </w:pPr>
+          </w:p>
+        </w:tc>
+        <w:tc>
+          <w:tcPr>
+            <w:tcW w:w="3071" w:type="dxa"/>
+          </w:tcPr>
+          <w:p>
+            <w:pPr>
+              <w:cnfStyle w:val="000000000000" w:firstRow="0" w:lastRow="0" w:firstColumn="0" w:lastColumn="0" w:oddVBand="0" w:evenVBand="0" w:oddHBand="0" w:evenHBand="0" w:firstRowFirstColumn="0" w:firstRowLastColumn="0" w:lastRowFirstColumn="0" w:lastRowLastColumn="0"/>
+            </w:pPr>
+          </w:p>
+        </w:tc>
+      </w:tr>
+      <w:tr>
+        <w:trPr>
+          <w:cnfStyle w:val="000000100000" w:firstRow="0" w:lastRow="0" w:firstColumn="0" w:lastColumn="0" w:oddVBand="0" w:evenVBand="0" w:oddHBand="1" w:evenHBand="0" w:firstRowFirstColumn="0" w:firstRowLastColumn="0" w:lastRowFirstColumn="0" w:lastRowLastColumn="0"/>
+        </w:trPr>
+        <w:tc>
+          <w:tcPr>
+            <w:cnfStyle w:val="001000000000" w:firstRow="0" w:lastRow="0" w:firstColumn="1" w:lastColumn="0" w:oddVBand="0" w:evenVBand="0" w:oddHBand="0" w:evenHBand="0" w:firstRowFirstColumn="0" w:firstRowLastColumn="0" w:lastRowFirstColumn="0" w:lastRowLastColumn="0"/>
+            <w:tcW w:w="9212" w:type="dxa"/>
+            <w:gridSpan w:val="3"/>
+          </w:tcPr>
+          <w:p>
+            <w:pPr>
+              <w:rPr>
+                <w:sz w:val="24"/>
+              </w:rPr>
+            </w:pPr>
+            <w:r>
+              <w:rPr>
+                <w:sz w:val="24"/>
+              </w:rPr>
               <w:t>Projektabschluss</w:t>
             </w:r>
           </w:p>
@@ -1367,7 +1543,13 @@
               <w:ind w:left="284" w:hanging="284"/>
             </w:pPr>
             <w:r>
+              <w:t>[</w:t>
+            </w:r>
+            <w:r>
               <w:t>Planung der Inbetriebnahme</w:t>
+            </w:r>
+            <w:r>
+              <w:t>]</w:t>
             </w:r>
           </w:p>
         </w:tc>
@@ -1413,8 +1595,6 @@
             <w:r>
               <w:t>Abschlussbesprechung</w:t>
             </w:r>
-            <w:bookmarkStart w:id="0" w:name="_GoBack"/>
-            <w:bookmarkEnd w:id="0"/>
           </w:p>
         </w:tc>
         <w:tc>
@@ -4148,7 +4328,7 @@
   <a:extraClrSchemeLst/>
   <a:extLst>
     <a:ext uri="{05A4C25C-085E-4340-85A3-A5531E510DB2}">
-      <thm15:themeFamily xmlns="" xmlns:thm15="http://schemas.microsoft.com/office/thememl/2012/main" name="Office Theme" id="{62F939B6-93AF-4DB8-9C6B-D6C7DFDC589F}" vid="{4A3C46E8-61CC-4603-A589-7422A47A8E4A}"/>
+      <thm15:themeFamily xmlns:thm15="http://schemas.microsoft.com/office/thememl/2012/main" xmlns="" name="Office Theme" id="{62F939B6-93AF-4DB8-9C6B-D6C7DFDC589F}" vid="{4A3C46E8-61CC-4603-A589-7422A47A8E4A}"/>
     </a:ext>
   </a:extLst>
 </a:theme>

</xml_diff>